<commit_message>
finished discussion; improved supp tables
</commit_message>
<xml_diff>
--- a/supplementary_thev_trxptome.docx
+++ b/supplementary_thev_trxptome.docx
@@ -1517,7 +1517,7 @@
                 <w:szCs w:val="16"/>
                 <w:color w:val="000000"/>
               </w:rPr>
-              <w:t xml:space="preserve"/>
+              <w:t xml:space="preserve">Unassigned</w:t>
             </w:r>
           </w:p>
         </w:tc>
@@ -3376,7 +3376,7 @@
                 <w:szCs w:val="16"/>
                 <w:color w:val="000000"/>
               </w:rPr>
-              <w:t xml:space="preserve"/>
+              <w:t xml:space="preserve">Unassigned</w:t>
             </w:r>
           </w:p>
         </w:tc>
@@ -5235,7 +5235,7 @@
                 <w:szCs w:val="16"/>
                 <w:color w:val="000000"/>
               </w:rPr>
-              <w:t xml:space="preserve"/>
+              <w:t xml:space="preserve">Unassigned</w:t>
             </w:r>
           </w:p>
         </w:tc>
@@ -27918,7 +27918,16 @@
         <w:t xml:space="preserve">o</w:t>
       </w:r>
       <w:r>
-        <w:t xml:space="preserve">C for 30 seconds, annealing – variable temperature (at least 53</w:t>
+        <w:t xml:space="preserve">C for 30 seconds, annealing – variable temperature (53</w:t>
+      </w:r>
+      <w:r>
+        <w:rPr>
+          <w:vertAlign w:val="superscript"/>
+        </w:rPr>
+        <w:t xml:space="preserve">o</w:t>
+      </w:r>
+      <w:r>
+        <w:t xml:space="preserve">C-56</w:t>
       </w:r>
       <w:r>
         <w:rPr>

</xml_diff>